<commit_message>
up to user roles
</commit_message>
<xml_diff>
--- a/frontend/public/uploads/document.docx
+++ b/frontend/public/uploads/document.docx
@@ -20,13 +20,13 @@
         <w:tblLayout w:type="fixed"/>
       </w:tblPr>
       <w:tblGrid>
-        <w:gridCol w:w="936"/>
-        <w:gridCol w:w="561"/>
-        <w:gridCol w:w="2809"/>
-        <w:gridCol w:w="936"/>
-        <w:gridCol w:w="1684"/>
-        <w:gridCol w:w="561"/>
-        <w:gridCol w:w="93"/>
+        <w:gridCol w:w="958"/>
+        <w:gridCol w:w="574"/>
+        <w:gridCol w:w="2873"/>
+        <w:gridCol w:w="958"/>
+        <w:gridCol w:w="1723"/>
+        <w:gridCol w:w="574"/>
+        <w:gridCol w:w="96"/>
       </w:tblGrid>
       <w:tr>
         <w:tblPrEx>
@@ -335,10 +335,6 @@
               <w:ind/>
               <w:rPr/>
             </w:pPr>
-            <w:r>
-              <w:rPr/>
-              <w:t xml:space="preserve">gyug</w:t>
-            </w:r>
           </w:p>
         </w:tc>
         <w:tc>

</xml_diff>